<commit_message>
Added a number of pseudocode files for the report, an image representing the tree returned for PreciseDB.txt, and added a fair bit to the description section of the report.
</commit_message>
<xml_diff>
--- a/Documentation/PreciseDB.docx
+++ b/Documentation/PreciseDB.docx
@@ -334,7 +334,16 @@
       </w:tr>
     </w:tbl>
     <w:p/>
-    <w:p/>
+    <w:p>
+      <w:r>
+        <w:t>Rare Patterns:</w:t>
+      </w:r>
+    </w:p>
+    <w:p>
+      <w:r>
+        <w:t xml:space="preserve">{1:2, 2:3, 3:3, 4:1, 5:3, {1,3}:2, {1,4}:1, {1,2}:1, {1,5}:1, </w:t>
+      </w:r>
+    </w:p>
     <w:sectPr>
       <w:pgSz w:w="12240" w:h="15840"/>
       <w:pgMar w:top="1440" w:right="1440" w:bottom="1440" w:left="1440" w:header="708" w:footer="708" w:gutter="0"/>

</xml_diff>